<commit_message>
Added Github repo to project proposal.
</commit_message>
<xml_diff>
--- a/Margaret/Project Docs/California Wildfire Dashboard - Project Proposal.docx
+++ b/Margaret/Project Docs/California Wildfire Dashboard - Project Proposal.docx
@@ -16,7 +16,14 @@
         <w:t>Overview</w:t>
       </w:r>
     </w:p>
-    <w:p/>
+    <w:p>
+      <w:r>
+        <w:t xml:space="preserve">Project Repository: </w:t>
+      </w:r>
+      <w:r>
+        <w:t>https://github.com/MThorpester/California-Wildfires.git</w:t>
+      </w:r>
+    </w:p>
     <w:p>
       <w:r>
         <w:t xml:space="preserve">It </w:t>

</xml_diff>

<commit_message>
Converting .csv to GeoJSON, testing basic retrieval & display.
</commit_message>
<xml_diff>
--- a/Margaret/Project Docs/California Wildfire Dashboard - Project Proposal.docx
+++ b/Margaret/Project Docs/California Wildfire Dashboard - Project Proposal.docx
@@ -335,11 +335,9 @@
       </w:r>
     </w:p>
     <w:p>
-      <w:proofErr w:type="gramStart"/>
-      <w:r>
-        <w:t>A number of</w:t>
-      </w:r>
-      <w:proofErr w:type="gramEnd"/>
+      <w:r>
+        <w:t>Several</w:t>
+      </w:r>
       <w:r>
         <w:t xml:space="preserve"> different metrics will be displayed by this dashboard, but the key metrics that will help answer our primary question are:</w:t>
       </w:r>

</xml_diff>